<commit_message>
Added: Stages directorios y multiidioma
</commit_message>
<xml_diff>
--- a/web/static/Plantilla.docx
+++ b/web/static/Plantilla.docx
@@ -928,6 +928,760 @@
         <w:t>{PANTALLAZO_WEB_TABLETA}</w:t>
       </w:r>
     </w:p>
+    <w:p>
+      <w:pPr>
+        <w:pStyle w:val="ListParagraph"/>
+        <w:numPr>
+          <w:ilvl w:val="0"/>
+          <w:numId w:val="5"/>
+        </w:numPr>
+        <w:tabs>
+          <w:tab w:val="left" w:pos="4530"/>
+        </w:tabs>
+        <w:rPr>
+          <w:rFonts w:ascii="Times New Roman" w:hAnsi="Times New Roman" w:cs="Times New Roman"/>
+          <w:b/>
+          <w:bCs/>
+          <w:color w:val="C00000"/>
+          <w:sz w:val="32"/>
+          <w:szCs w:val="32"/>
+        </w:rPr>
+      </w:pPr>
+      <w:r>
+        <w:rPr>
+          <w:rFonts w:ascii="Times New Roman" w:hAnsi="Times New Roman" w:cs="Times New Roman"/>
+          <w:b/>
+          <w:bCs/>
+          <w:color w:val="C00000"/>
+          <w:sz w:val="32"/>
+          <w:szCs w:val="32"/>
+        </w:rPr>
+        <w:t>Otros</w:t>
+      </w:r>
+    </w:p>
+    <w:p>
+      <w:r>
+        <w:t>(Únicamente si se ha indicado dicha opción en el formulario)</w:t>
+      </w:r>
+    </w:p>
+    <w:p/>
+    <w:p>
+      <w:r>
+        <w:br w:type="page"/>
+      </w:r>
+    </w:p>
+    <w:p>
+      <w:pPr>
+        <w:pStyle w:val="Heading2"/>
+        <w:rPr>
+          <w:rFonts w:ascii="Times New Roman" w:hAnsi="Times New Roman" w:cs="Times New Roman"/>
+          <w:b/>
+          <w:bCs/>
+          <w:color w:val="FFFFFF" w:themeColor="background1"/>
+          <w:sz w:val="40"/>
+          <w:szCs w:val="40"/>
+        </w:rPr>
+      </w:pPr>
+      <w:r>
+        <w:rPr>
+          <w:rFonts w:ascii="Times New Roman" w:hAnsi="Times New Roman" w:cs="Times New Roman"/>
+          <w:b/>
+          <w:bCs/>
+          <w:color w:val="FFFFFF" w:themeColor="background1"/>
+          <w:sz w:val="40"/>
+          <w:szCs w:val="40"/>
+          <w:highlight w:val="darkRed"/>
+        </w:rPr>
+        <w:lastRenderedPageBreak/>
+        <w:t>AUTOGESTIONABLE</w:t>
+      </w:r>
+    </w:p>
+    <w:p/>
+    <w:tbl>
+      <w:tblPr>
+        <w:tblStyle w:val="TableGrid"/>
+        <w:tblW w:w="9136" w:type="dxa"/>
+        <w:tblLook w:val="04A0" w:firstRow="1" w:lastRow="0" w:firstColumn="1" w:lastColumn="0" w:noHBand="0" w:noVBand="1"/>
+      </w:tblPr>
+      <w:tblGrid>
+        <w:gridCol w:w="4568"/>
+        <w:gridCol w:w="4568"/>
+      </w:tblGrid>
+      <w:tr>
+        <w:trPr>
+          <w:trHeight w:val="1556"/>
+        </w:trPr>
+        <w:tc>
+          <w:tcPr>
+            <w:tcW w:w="4568" w:type="dxa"/>
+          </w:tcPr>
+          <w:p>
+            <w:pPr>
+              <w:rPr>
+                <w:rFonts w:ascii="Times New Roman" w:hAnsi="Times New Roman" w:cs="Times New Roman"/>
+              </w:rPr>
+            </w:pPr>
+            <w:r>
+              <w:rPr>
+                <w:rFonts w:ascii="Times New Roman" w:hAnsi="Times New Roman" w:cs="Times New Roman"/>
+              </w:rPr>
+              <w:t>Información que aportar</w:t>
+            </w:r>
+          </w:p>
+        </w:tc>
+        <w:tc>
+          <w:tcPr>
+            <w:tcW w:w="4568" w:type="dxa"/>
+          </w:tcPr>
+          <w:p>
+            <w:pPr>
+              <w:rPr>
+                <w:rFonts w:ascii="Times New Roman" w:hAnsi="Times New Roman" w:cs="Times New Roman"/>
+                <w:i/>
+                <w:iCs/>
+              </w:rPr>
+            </w:pPr>
+            <w:r>
+              <w:rPr>
+                <w:rFonts w:ascii="Times New Roman" w:hAnsi="Times New Roman" w:cs="Times New Roman"/>
+                <w:i/>
+                <w:iCs/>
+              </w:rPr>
+              <w:t>Adjuntar, a continuación, capturas de pantalla de la herramienta de gestión de contenidos de la página web desarrollada en las que se evidencie la posibilidad de crear y editar contenidos de las distintas páginas que componen el site.</w:t>
+            </w:r>
+          </w:p>
+        </w:tc>
+      </w:tr>
+      <w:tr>
+        <w:trPr>
+          <w:trHeight w:val="440"/>
+        </w:trPr>
+        <w:tc>
+          <w:tcPr>
+            <w:tcW w:w="4568" w:type="dxa"/>
+          </w:tcPr>
+          <w:p>
+            <w:pPr>
+              <w:rPr>
+                <w:rFonts w:ascii="Times New Roman" w:hAnsi="Times New Roman" w:cs="Times New Roman"/>
+              </w:rPr>
+            </w:pPr>
+            <w:r>
+              <w:rPr>
+                <w:rFonts w:ascii="Times New Roman" w:hAnsi="Times New Roman" w:cs="Times New Roman"/>
+              </w:rPr>
+              <w:t xml:space="preserve">Tipo de evidencia esperada </w:t>
+            </w:r>
+          </w:p>
+        </w:tc>
+        <w:tc>
+          <w:tcPr>
+            <w:tcW w:w="4568" w:type="dxa"/>
+          </w:tcPr>
+          <w:p>
+            <w:pPr>
+              <w:rPr>
+                <w:rFonts w:ascii="Times New Roman" w:hAnsi="Times New Roman" w:cs="Times New Roman"/>
+                <w:b/>
+                <w:bCs/>
+              </w:rPr>
+            </w:pPr>
+            <w:r>
+              <w:rPr>
+                <w:rFonts w:ascii="Times New Roman" w:hAnsi="Times New Roman" w:cs="Times New Roman"/>
+                <w:b/>
+                <w:bCs/>
+              </w:rPr>
+              <w:t>Genérica</w:t>
+            </w:r>
+          </w:p>
+        </w:tc>
+      </w:tr>
+      <w:tr>
+        <w:trPr>
+          <w:trHeight w:val="440"/>
+        </w:trPr>
+        <w:tc>
+          <w:tcPr>
+            <w:tcW w:w="4568" w:type="dxa"/>
+          </w:tcPr>
+          <w:p>
+            <w:pPr>
+              <w:rPr>
+                <w:rFonts w:ascii="Times New Roman" w:hAnsi="Times New Roman" w:cs="Times New Roman"/>
+              </w:rPr>
+            </w:pPr>
+            <w:r>
+              <w:rPr>
+                <w:rFonts w:ascii="Times New Roman" w:hAnsi="Times New Roman" w:cs="Times New Roman"/>
+              </w:rPr>
+              <w:t>Observaciones</w:t>
+            </w:r>
+          </w:p>
+        </w:tc>
+        <w:tc>
+          <w:tcPr>
+            <w:tcW w:w="4568" w:type="dxa"/>
+          </w:tcPr>
+          <w:p>
+            <w:pPr>
+              <w:rPr>
+                <w:rFonts w:ascii="Times New Roman" w:hAnsi="Times New Roman" w:cs="Times New Roman"/>
+              </w:rPr>
+            </w:pPr>
+            <w:r>
+              <w:rPr>
+                <w:rFonts w:ascii="Times New Roman" w:hAnsi="Times New Roman" w:cs="Times New Roman"/>
+              </w:rPr>
+              <w:t>Para aceptar capturas genéricas para este requisito se debe evidenciar que la herramienta de las capturas es la implantada en el Beneficiario.</w:t>
+            </w:r>
+          </w:p>
+        </w:tc>
+      </w:tr>
+    </w:tbl>
+    <w:p/>
+    <w:p>
+      <w:r>
+        <w:t>{CAPTURAS_AUTOGESTIONABLE}</w:t>
+      </w:r>
+    </w:p>
+    <w:p/>
+    <w:p/>
+    <w:p/>
+    <w:p/>
+    <w:p/>
+    <w:p>
+      <w:r>
+        <w:br w:type="page"/>
+      </w:r>
+    </w:p>
+    <w:p>
+      <w:pPr>
+        <w:pStyle w:val="Heading2"/>
+        <w:rPr>
+          <w:rFonts w:ascii="Times New Roman" w:hAnsi="Times New Roman" w:cs="Times New Roman"/>
+          <w:b/>
+          <w:bCs/>
+          <w:color w:val="FFFFFF" w:themeColor="background1"/>
+          <w:sz w:val="40"/>
+          <w:szCs w:val="40"/>
+        </w:rPr>
+      </w:pPr>
+      <w:r>
+        <w:rPr>
+          <w:rFonts w:ascii="Times New Roman" w:hAnsi="Times New Roman" w:cs="Times New Roman"/>
+          <w:b/>
+          <w:bCs/>
+          <w:color w:val="FFFFFF" w:themeColor="background1"/>
+          <w:sz w:val="40"/>
+          <w:szCs w:val="40"/>
+          <w:highlight w:val="darkRed"/>
+        </w:rPr>
+        <w:lastRenderedPageBreak/>
+        <w:t>POSICIONAMIENTO BÁSICO EN DIRECTORIOS DE EMPRESA</w:t>
+      </w:r>
+    </w:p>
+    <w:p/>
+    <w:tbl>
+      <w:tblPr>
+        <w:tblStyle w:val="TableGrid"/>
+        <w:tblW w:w="9136" w:type="dxa"/>
+        <w:tblLook w:val="04A0" w:firstRow="1" w:lastRow="0" w:firstColumn="1" w:lastColumn="0" w:noHBand="0" w:noVBand="1"/>
+      </w:tblPr>
+      <w:tblGrid>
+        <w:gridCol w:w="4568"/>
+        <w:gridCol w:w="4568"/>
+      </w:tblGrid>
+      <w:tr>
+        <w:trPr>
+          <w:trHeight w:val="1556"/>
+        </w:trPr>
+        <w:tc>
+          <w:tcPr>
+            <w:tcW w:w="4568" w:type="dxa"/>
+          </w:tcPr>
+          <w:p>
+            <w:pPr>
+              <w:rPr>
+                <w:rFonts w:ascii="Times New Roman" w:hAnsi="Times New Roman" w:cs="Times New Roman"/>
+              </w:rPr>
+            </w:pPr>
+            <w:r>
+              <w:rPr>
+                <w:rFonts w:ascii="Times New Roman" w:hAnsi="Times New Roman" w:cs="Times New Roman"/>
+              </w:rPr>
+              <w:t>Información que aportar</w:t>
+            </w:r>
+          </w:p>
+        </w:tc>
+        <w:tc>
+          <w:tcPr>
+            <w:tcW w:w="4568" w:type="dxa"/>
+          </w:tcPr>
+          <w:p>
+            <w:pPr>
+              <w:rPr>
+                <w:rFonts w:ascii="Times New Roman" w:hAnsi="Times New Roman" w:cs="Times New Roman"/>
+                <w:i/>
+                <w:iCs/>
+              </w:rPr>
+            </w:pPr>
+            <w:r>
+              <w:rPr>
+                <w:rFonts w:ascii="Times New Roman" w:hAnsi="Times New Roman" w:cs="Times New Roman"/>
+                <w:i/>
+                <w:iCs/>
+              </w:rPr>
+              <w:t>Adjuntar, a continuación, capturas de pantalla de la información de la empresa mostrada en los sites o directorios, en los que se haya incluido información del negocio y en las que se evidéncienlos datos recogidos.</w:t>
+            </w:r>
+          </w:p>
+        </w:tc>
+      </w:tr>
+      <w:tr>
+        <w:trPr>
+          <w:trHeight w:val="440"/>
+        </w:trPr>
+        <w:tc>
+          <w:tcPr>
+            <w:tcW w:w="4568" w:type="dxa"/>
+          </w:tcPr>
+          <w:p>
+            <w:pPr>
+              <w:rPr>
+                <w:rFonts w:ascii="Times New Roman" w:hAnsi="Times New Roman" w:cs="Times New Roman"/>
+              </w:rPr>
+            </w:pPr>
+            <w:r>
+              <w:rPr>
+                <w:rFonts w:ascii="Times New Roman" w:hAnsi="Times New Roman" w:cs="Times New Roman"/>
+              </w:rPr>
+              <w:t xml:space="preserve">Tipo de evidencia esperada </w:t>
+            </w:r>
+          </w:p>
+        </w:tc>
+        <w:tc>
+          <w:tcPr>
+            <w:tcW w:w="4568" w:type="dxa"/>
+          </w:tcPr>
+          <w:p>
+            <w:pPr>
+              <w:rPr>
+                <w:rFonts w:ascii="Times New Roman" w:hAnsi="Times New Roman" w:cs="Times New Roman"/>
+                <w:b/>
+                <w:bCs/>
+              </w:rPr>
+            </w:pPr>
+            <w:r>
+              <w:rPr>
+                <w:rFonts w:ascii="Times New Roman" w:hAnsi="Times New Roman" w:cs="Times New Roman"/>
+                <w:b/>
+                <w:bCs/>
+              </w:rPr>
+              <w:t>Personalizada</w:t>
+            </w:r>
+          </w:p>
+        </w:tc>
+      </w:tr>
+      <w:tr>
+        <w:trPr>
+          <w:trHeight w:val="440"/>
+        </w:trPr>
+        <w:tc>
+          <w:tcPr>
+            <w:tcW w:w="4568" w:type="dxa"/>
+          </w:tcPr>
+          <w:p>
+            <w:pPr>
+              <w:rPr>
+                <w:rFonts w:ascii="Times New Roman" w:hAnsi="Times New Roman" w:cs="Times New Roman"/>
+              </w:rPr>
+            </w:pPr>
+            <w:r>
+              <w:rPr>
+                <w:rFonts w:ascii="Times New Roman" w:hAnsi="Times New Roman" w:cs="Times New Roman"/>
+              </w:rPr>
+              <w:t>Observaciones</w:t>
+            </w:r>
+          </w:p>
+        </w:tc>
+        <w:tc>
+          <w:tcPr>
+            <w:tcW w:w="4568" w:type="dxa"/>
+          </w:tcPr>
+          <w:p>
+            <w:pPr>
+              <w:rPr>
+                <w:rFonts w:ascii="Times New Roman" w:hAnsi="Times New Roman" w:cs="Times New Roman"/>
+              </w:rPr>
+            </w:pPr>
+            <w:r>
+              <w:rPr>
+                <w:rFonts w:ascii="Times New Roman" w:hAnsi="Times New Roman" w:cs="Times New Roman"/>
+              </w:rPr>
+              <w:t xml:space="preserve">No son válidos los buscadores (Google, Bing, etc.). </w:t>
+            </w:r>
+            <w:r>
+              <w:rPr>
+                <w:rFonts w:ascii="Times New Roman" w:hAnsi="Times New Roman" w:cs="Times New Roman"/>
+                <w:lang w:val="en-GB"/>
+              </w:rPr>
+              <w:t xml:space="preserve">Google My Business </w:t>
+            </w:r>
+            <w:proofErr w:type="spellStart"/>
+            <w:r>
+              <w:rPr>
+                <w:rFonts w:ascii="Times New Roman" w:hAnsi="Times New Roman" w:cs="Times New Roman"/>
+                <w:lang w:val="en-GB"/>
+              </w:rPr>
+              <w:t>sí</w:t>
+            </w:r>
+            <w:proofErr w:type="spellEnd"/>
+            <w:r>
+              <w:rPr>
+                <w:rFonts w:ascii="Times New Roman" w:hAnsi="Times New Roman" w:cs="Times New Roman"/>
+                <w:lang w:val="en-GB"/>
+              </w:rPr>
+              <w:t xml:space="preserve"> es </w:t>
+            </w:r>
+            <w:proofErr w:type="spellStart"/>
+            <w:r>
+              <w:rPr>
+                <w:rFonts w:ascii="Times New Roman" w:hAnsi="Times New Roman" w:cs="Times New Roman"/>
+                <w:lang w:val="en-GB"/>
+              </w:rPr>
+              <w:t>válido</w:t>
+            </w:r>
+            <w:proofErr w:type="spellEnd"/>
+            <w:r>
+              <w:rPr>
+                <w:rFonts w:ascii="Times New Roman" w:hAnsi="Times New Roman" w:cs="Times New Roman"/>
+                <w:lang w:val="en-GB"/>
+              </w:rPr>
+              <w:t xml:space="preserve">. </w:t>
+            </w:r>
+            <w:r>
+              <w:rPr>
+                <w:rFonts w:ascii="Times New Roman" w:hAnsi="Times New Roman" w:cs="Times New Roman"/>
+              </w:rPr>
+              <w:t>Se debe aportar captura de pantalla del alta en cada directorio específico de empresas que se haya indicado en la memoria técnica.</w:t>
+            </w:r>
+          </w:p>
+        </w:tc>
+      </w:tr>
+    </w:tbl>
+    <w:p/>
+    <w:p/>
+    <w:p>
+      <w:r>
+        <w:t>{PANTALLAZOS_DIRECTORIOS}</w:t>
+      </w:r>
+    </w:p>
+    <w:p/>
+    <w:p/>
+    <w:p>
+      <w:r>
+        <w:br w:type="page"/>
+      </w:r>
+    </w:p>
+    <w:p>
+      <w:pPr>
+        <w:pStyle w:val="Heading2"/>
+        <w:rPr>
+          <w:rFonts w:ascii="Times New Roman" w:hAnsi="Times New Roman" w:cs="Times New Roman"/>
+          <w:b/>
+          <w:bCs/>
+          <w:color w:val="FFFFFF" w:themeColor="background1"/>
+          <w:sz w:val="40"/>
+          <w:szCs w:val="40"/>
+        </w:rPr>
+      </w:pPr>
+      <w:r>
+        <w:rPr>
+          <w:rFonts w:ascii="Times New Roman" w:hAnsi="Times New Roman" w:cs="Times New Roman"/>
+          <w:b/>
+          <w:bCs/>
+          <w:color w:val="FFFFFF" w:themeColor="background1"/>
+          <w:sz w:val="40"/>
+          <w:szCs w:val="40"/>
+          <w:highlight w:val="darkRed"/>
+        </w:rPr>
+        <w:lastRenderedPageBreak/>
+        <w:t>MULTI-IDIOMA</w:t>
+      </w:r>
+    </w:p>
+    <w:p/>
+    <w:tbl>
+      <w:tblPr>
+        <w:tblStyle w:val="TableGrid"/>
+        <w:tblW w:w="9136" w:type="dxa"/>
+        <w:tblLook w:val="04A0" w:firstRow="1" w:lastRow="0" w:firstColumn="1" w:lastColumn="0" w:noHBand="0" w:noVBand="1"/>
+      </w:tblPr>
+      <w:tblGrid>
+        <w:gridCol w:w="4568"/>
+        <w:gridCol w:w="4568"/>
+      </w:tblGrid>
+      <w:tr>
+        <w:trPr>
+          <w:trHeight w:val="1556"/>
+        </w:trPr>
+        <w:tc>
+          <w:tcPr>
+            <w:tcW w:w="4568" w:type="dxa"/>
+          </w:tcPr>
+          <w:p>
+            <w:pPr>
+              <w:rPr>
+                <w:rFonts w:ascii="Times New Roman" w:hAnsi="Times New Roman" w:cs="Times New Roman"/>
+              </w:rPr>
+            </w:pPr>
+            <w:r>
+              <w:rPr>
+                <w:rFonts w:ascii="Times New Roman" w:hAnsi="Times New Roman" w:cs="Times New Roman"/>
+              </w:rPr>
+              <w:t>Información que aportar</w:t>
+            </w:r>
+          </w:p>
+        </w:tc>
+        <w:tc>
+          <w:tcPr>
+            <w:tcW w:w="4568" w:type="dxa"/>
+          </w:tcPr>
+          <w:p>
+            <w:pPr>
+              <w:rPr>
+                <w:rFonts w:ascii="Times New Roman" w:hAnsi="Times New Roman" w:cs="Times New Roman"/>
+                <w:i/>
+                <w:iCs/>
+              </w:rPr>
+            </w:pPr>
+            <w:r>
+              <w:rPr>
+                <w:rFonts w:ascii="Times New Roman" w:hAnsi="Times New Roman" w:cs="Times New Roman"/>
+                <w:i/>
+                <w:iCs/>
+              </w:rPr>
+              <w:t>Adjuntar, a continuación, capturas de pantalla que evidencien que la Página Web está preparada para multidioma y, si así lo ha solicitado el Beneficiario, la traducción de la Página Web a un idioma adicional al castellano.</w:t>
+            </w:r>
+          </w:p>
+        </w:tc>
+      </w:tr>
+      <w:tr>
+        <w:trPr>
+          <w:trHeight w:val="440"/>
+        </w:trPr>
+        <w:tc>
+          <w:tcPr>
+            <w:tcW w:w="4568" w:type="dxa"/>
+          </w:tcPr>
+          <w:p>
+            <w:pPr>
+              <w:rPr>
+                <w:rFonts w:ascii="Times New Roman" w:hAnsi="Times New Roman" w:cs="Times New Roman"/>
+              </w:rPr>
+            </w:pPr>
+            <w:r>
+              <w:rPr>
+                <w:rFonts w:ascii="Times New Roman" w:hAnsi="Times New Roman" w:cs="Times New Roman"/>
+              </w:rPr>
+              <w:t xml:space="preserve">Tipo de evidencia esperada </w:t>
+            </w:r>
+          </w:p>
+        </w:tc>
+        <w:tc>
+          <w:tcPr>
+            <w:tcW w:w="4568" w:type="dxa"/>
+          </w:tcPr>
+          <w:p>
+            <w:pPr>
+              <w:rPr>
+                <w:rFonts w:ascii="Times New Roman" w:hAnsi="Times New Roman" w:cs="Times New Roman"/>
+                <w:b/>
+                <w:bCs/>
+              </w:rPr>
+            </w:pPr>
+            <w:r>
+              <w:rPr>
+                <w:rFonts w:ascii="Times New Roman" w:hAnsi="Times New Roman" w:cs="Times New Roman"/>
+                <w:b/>
+                <w:bCs/>
+              </w:rPr>
+              <w:t>Personalizada</w:t>
+            </w:r>
+          </w:p>
+        </w:tc>
+      </w:tr>
+      <w:tr>
+        <w:trPr>
+          <w:trHeight w:val="440"/>
+        </w:trPr>
+        <w:tc>
+          <w:tcPr>
+            <w:tcW w:w="4568" w:type="dxa"/>
+          </w:tcPr>
+          <w:p>
+            <w:pPr>
+              <w:rPr>
+                <w:rFonts w:ascii="Times New Roman" w:hAnsi="Times New Roman" w:cs="Times New Roman"/>
+              </w:rPr>
+            </w:pPr>
+            <w:r>
+              <w:rPr>
+                <w:rFonts w:ascii="Times New Roman" w:hAnsi="Times New Roman" w:cs="Times New Roman"/>
+              </w:rPr>
+              <w:t>Observaciones</w:t>
+            </w:r>
+          </w:p>
+        </w:tc>
+        <w:tc>
+          <w:tcPr>
+            <w:tcW w:w="4568" w:type="dxa"/>
+          </w:tcPr>
+          <w:p>
+            <w:pPr>
+              <w:rPr>
+                <w:rFonts w:ascii="Times New Roman" w:hAnsi="Times New Roman" w:cs="Times New Roman"/>
+              </w:rPr>
+            </w:pPr>
+            <w:r>
+              <w:rPr>
+                <w:rFonts w:ascii="Times New Roman" w:hAnsi="Times New Roman" w:cs="Times New Roman"/>
+              </w:rPr>
+              <w:t>Si el Beneficiario no ha solicitado la traducción del Sitio Web, bastará con que se adjunte captura de pantalla que acredite que la Página Web está preparada para multidioma.</w:t>
+            </w:r>
+          </w:p>
+        </w:tc>
+      </w:tr>
+    </w:tbl>
+    <w:p/>
+    <w:p>
+      <w:pPr>
+        <w:pStyle w:val="ListParagraph"/>
+        <w:numPr>
+          <w:ilvl w:val="0"/>
+          <w:numId w:val="5"/>
+        </w:numPr>
+        <w:tabs>
+          <w:tab w:val="left" w:pos="4530"/>
+        </w:tabs>
+        <w:rPr>
+          <w:rFonts w:ascii="Times New Roman" w:hAnsi="Times New Roman" w:cs="Times New Roman"/>
+          <w:b/>
+          <w:bCs/>
+          <w:color w:val="C00000"/>
+          <w:sz w:val="32"/>
+          <w:szCs w:val="32"/>
+        </w:rPr>
+      </w:pPr>
+      <w:r>
+        <w:rPr>
+          <w:rFonts w:ascii="Times New Roman" w:hAnsi="Times New Roman" w:cs="Times New Roman"/>
+          <w:b/>
+          <w:bCs/>
+          <w:color w:val="C00000"/>
+          <w:sz w:val="32"/>
+          <w:szCs w:val="32"/>
+        </w:rPr>
+        <w:t xml:space="preserve">Preparación de la página web para Multi-idioma </w:t>
+      </w:r>
+    </w:p>
+    <w:p>
+      <w:r>
+        <w:t>{Añadir explicación sobre la preparación de la página web para multi-idioma}</w:t>
+      </w:r>
+    </w:p>
+    <w:p>
+      <w:pPr>
+        <w:pStyle w:val="ListParagraph"/>
+        <w:numPr>
+          <w:ilvl w:val="0"/>
+          <w:numId w:val="5"/>
+        </w:numPr>
+        <w:tabs>
+          <w:tab w:val="left" w:pos="4530"/>
+        </w:tabs>
+        <w:rPr>
+          <w:rFonts w:ascii="Times New Roman" w:hAnsi="Times New Roman" w:cs="Times New Roman"/>
+          <w:b/>
+          <w:bCs/>
+          <w:color w:val="C00000"/>
+          <w:sz w:val="32"/>
+          <w:szCs w:val="32"/>
+        </w:rPr>
+      </w:pPr>
+      <w:r>
+        <w:rPr>
+          <w:rFonts w:ascii="Times New Roman" w:hAnsi="Times New Roman" w:cs="Times New Roman"/>
+          <w:b/>
+          <w:bCs/>
+          <w:color w:val="C00000"/>
+          <w:sz w:val="32"/>
+          <w:szCs w:val="32"/>
+        </w:rPr>
+        <w:t>Evidencias de la página en multi-idioma</w:t>
+      </w:r>
+    </w:p>
+    <w:p>
+      <w:r>
+        <w:t>{PANTALLAZOS_MULTI-IDIOMA}</w:t>
+      </w:r>
+    </w:p>
+    <w:p>
+      <w:pPr>
+        <w:tabs>
+          <w:tab w:val="left" w:pos="4530"/>
+        </w:tabs>
+        <w:rPr>
+          <w:rFonts w:ascii="Times New Roman" w:hAnsi="Times New Roman" w:cs="Times New Roman"/>
+          <w:b/>
+          <w:bCs/>
+          <w:i/>
+          <w:iCs/>
+        </w:rPr>
+      </w:pPr>
+    </w:p>
+    <w:p>
+      <w:pPr>
+        <w:tabs>
+          <w:tab w:val="left" w:pos="4530"/>
+        </w:tabs>
+        <w:rPr>
+          <w:rFonts w:ascii="Times New Roman" w:hAnsi="Times New Roman" w:cs="Times New Roman"/>
+          <w:b/>
+          <w:bCs/>
+          <w:i/>
+          <w:iCs/>
+          <w:color w:val="C00000"/>
+          <w:sz w:val="32"/>
+          <w:szCs w:val="32"/>
+        </w:rPr>
+      </w:pPr>
+      <w:r>
+        <w:rPr>
+          <w:rFonts w:ascii="Times New Roman" w:hAnsi="Times New Roman" w:cs="Times New Roman"/>
+          <w:b/>
+          <w:bCs/>
+          <w:i/>
+          <w:iCs/>
+        </w:rPr>
+        <w:t>Estimado Sr. Revisor se demuestra que la página está preparada para el multiidioma y se puede comprobar en línea</w:t>
+      </w:r>
+    </w:p>
+    <w:p>
+      <w:pPr>
+        <w:tabs>
+          <w:tab w:val="left" w:pos="4530"/>
+        </w:tabs>
+        <w:rPr>
+          <w:rFonts w:ascii="Times New Roman" w:hAnsi="Times New Roman" w:cs="Times New Roman"/>
+          <w:b/>
+          <w:bCs/>
+          <w:color w:val="C00000"/>
+          <w:sz w:val="32"/>
+          <w:szCs w:val="32"/>
+        </w:rPr>
+      </w:pPr>
+    </w:p>
+    <w:p/>
     <w:sectPr>
       <w:pgSz w:w="11906" w:h="16838"/>
       <w:pgMar w:top="1440" w:right="1440" w:bottom="1440" w:left="1440" w:header="720" w:footer="720" w:gutter="0"/>
@@ -1897,7 +2651,7 @@
   <w:style w:type="paragraph" w:default="1" w:styleId="Normal">
     <w:name w:val="Normal"/>
     <w:qFormat/>
-    <w:rsid w:val="00622DF8"/>
+    <w:rsid w:val="005C273D"/>
     <w:rPr>
       <w:lang w:val="es-ES"/>
     </w:rPr>
@@ -1948,7 +2702,6 @@
   <w:style w:type="character" w:default="1" w:styleId="DefaultParagraphFont">
     <w:name w:val="Default Paragraph Font"/>
     <w:uiPriority w:val="1"/>
-    <w:semiHidden/>
     <w:unhideWhenUsed/>
   </w:style>
   <w:style w:type="table" w:default="1" w:styleId="TableNormal">

</xml_diff>